<commit_message>
Facade, Iterator and Observer grammar check
</commit_message>
<xml_diff>
--- a/Documentation/Andreea Façade.docx
+++ b/Documentation/Andreea Façade.docx
@@ -25,7 +25,7 @@
     </w:p>
     <w:p>
       <w:pPr>
-        <w:pStyle w:val="NormalWeb"/>
+        <w:pStyle w:val="Normlnywebov"/>
         <w:spacing w:before="0" w:beforeAutospacing="0" w:after="240" w:afterAutospacing="0" w:line="360" w:lineRule="auto"/>
         <w:ind w:left="48" w:right="48"/>
         <w:jc w:val="both"/>
@@ -118,7 +118,7 @@
     </w:p>
     <w:p>
       <w:pPr>
-        <w:pStyle w:val="NormalWeb"/>
+        <w:pStyle w:val="Normlnywebov"/>
         <w:spacing w:before="0" w:beforeAutospacing="0" w:after="240" w:afterAutospacing="0" w:line="360" w:lineRule="auto"/>
         <w:ind w:left="48" w:right="48"/>
         <w:jc w:val="both"/>
@@ -144,7 +144,7 @@
     </w:p>
     <w:p>
       <w:pPr>
-        <w:pStyle w:val="NormalWeb"/>
+        <w:pStyle w:val="Normlnywebov"/>
         <w:spacing w:before="0" w:beforeAutospacing="0" w:after="240" w:afterAutospacing="0" w:line="360" w:lineRule="auto"/>
         <w:ind w:left="48" w:right="48"/>
         <w:jc w:val="both"/>
@@ -156,12 +156,24 @@
         <w:rPr>
           <w:color w:val="000000"/>
         </w:rPr>
-        <w:t>Facade pattern hides the complexities of the system and provides an interface to the client using which the client can access the system. This type of design pattern comes under structural pattern as this pattern adds an interface to existing system to hide its complexities.</w:t>
-      </w:r>
-    </w:p>
-    <w:p>
-      <w:pPr>
-        <w:pStyle w:val="NormalWeb"/>
+        <w:t>Facade pattern hides the complexities of the system and provides an int</w:t>
+      </w:r>
+      <w:r>
+        <w:rPr>
+          <w:color w:val="000000"/>
+        </w:rPr>
+        <w:t>erface to the client so he</w:t>
+      </w:r>
+      <w:r>
+        <w:rPr>
+          <w:color w:val="000000"/>
+        </w:rPr>
+        <w:t xml:space="preserve"> can access the system. This type of design pattern comes under structural pattern as this pattern adds an interface to existing system to hide its complexities.</w:t>
+      </w:r>
+    </w:p>
+    <w:p>
+      <w:pPr>
+        <w:pStyle w:val="Normlnywebov"/>
         <w:spacing w:before="0" w:beforeAutospacing="0" w:after="240" w:afterAutospacing="0" w:line="360" w:lineRule="auto"/>
         <w:ind w:left="48" w:right="48"/>
         <w:jc w:val="both"/>
@@ -196,12 +208,30 @@
           <w:sz w:val="24"/>
           <w:szCs w:val="24"/>
         </w:rPr>
-        <w:t>The ModelManager is the façade for model having model state (and additional actions).</w:t>
-      </w:r>
-    </w:p>
-    <w:p>
-      <w:pPr>
-        <w:pStyle w:val="NormalWeb"/>
+        <w:t>The ModelManager is the façade for model</w:t>
+      </w:r>
+      <w:r>
+        <w:rPr>
+          <w:rFonts w:ascii="Times New Roman" w:hAnsi="Times New Roman" w:cs="Times New Roman"/>
+          <w:noProof/>
+          <w:sz w:val="24"/>
+          <w:szCs w:val="24"/>
+        </w:rPr>
+        <w:t xml:space="preserve"> package</w:t>
+      </w:r>
+      <w:r>
+        <w:rPr>
+          <w:rFonts w:ascii="Times New Roman" w:hAnsi="Times New Roman" w:cs="Times New Roman"/>
+          <w:noProof/>
+          <w:sz w:val="24"/>
+          <w:szCs w:val="24"/>
+        </w:rPr>
+        <w:t xml:space="preserve"> having model state (and additional actions).</w:t>
+      </w:r>
+    </w:p>
+    <w:p>
+      <w:pPr>
+        <w:pStyle w:val="Normlnywebov"/>
         <w:spacing w:before="0" w:beforeAutospacing="0" w:after="240" w:afterAutospacing="0" w:line="360" w:lineRule="auto"/>
         <w:ind w:left="48" w:right="48"/>
         <w:jc w:val="both"/>
@@ -230,7 +260,7 @@
     </w:p>
     <w:p>
       <w:pPr>
-        <w:pStyle w:val="NormalWeb"/>
+        <w:pStyle w:val="Normlnywebov"/>
         <w:spacing w:before="0" w:beforeAutospacing="0" w:after="240" w:afterAutospacing="0" w:line="360" w:lineRule="auto"/>
         <w:ind w:left="48" w:right="48"/>
         <w:jc w:val="both"/>
@@ -247,7 +277,7 @@
     </w:p>
     <w:p>
       <w:pPr>
-        <w:pStyle w:val="NormalWeb"/>
+        <w:pStyle w:val="Normlnywebov"/>
         <w:spacing w:before="0" w:beforeAutospacing="0" w:after="240" w:afterAutospacing="0" w:line="360" w:lineRule="auto"/>
         <w:ind w:left="48" w:right="48"/>
         <w:jc w:val="both"/>
@@ -261,6 +291,7 @@
           <w:b/>
           <w:color w:val="000000"/>
         </w:rPr>
+        <w:lastRenderedPageBreak/>
         <w:t>How to use a Façade design pattern</w:t>
       </w:r>
     </w:p>
@@ -280,7 +311,6 @@
           <w:sz w:val="24"/>
           <w:szCs w:val="24"/>
         </w:rPr>
-        <w:lastRenderedPageBreak/>
         <w:t xml:space="preserve">When client wants to access </w:t>
       </w:r>
       <w:r>
@@ -393,7 +423,7 @@
     </w:p>
     <w:p>
       <w:pPr>
-        <w:pStyle w:val="NormalWeb"/>
+        <w:pStyle w:val="Normlnywebov"/>
         <w:spacing w:before="0" w:beforeAutospacing="0" w:after="240" w:afterAutospacing="0" w:line="360" w:lineRule="auto"/>
         <w:ind w:left="48" w:right="48"/>
         <w:jc w:val="both"/>
@@ -402,7 +432,7 @@
         </w:rPr>
       </w:pPr>
       <w:r>
-        <w:t xml:space="preserve">It can be also a concrete facade class without any interface – the pattern does not mandate one. </w:t>
+        <w:t xml:space="preserve">It can be also a facade class without any interface – the pattern does not mandate one. </w:t>
       </w:r>
     </w:p>
     <w:p>
@@ -556,7 +586,15 @@
           <w:sz w:val="24"/>
           <w:szCs w:val="24"/>
         </w:rPr>
-        <w:t xml:space="preserve">his computer, The </w:t>
+        <w:t>his computer, t</w:t>
+      </w:r>
+      <w:r>
+        <w:rPr>
+          <w:rFonts w:ascii="Times New Roman" w:hAnsi="Times New Roman" w:cs="Times New Roman"/>
+          <w:sz w:val="24"/>
+          <w:szCs w:val="24"/>
+        </w:rPr>
+        <w:t xml:space="preserve">he </w:t>
       </w:r>
       <w:proofErr w:type="spellStart"/>
       <w:r>
@@ -594,6 +632,8 @@
         </w:rPr>
         <w:t>.</w:t>
       </w:r>
+      <w:bookmarkStart w:id="0" w:name="_GoBack"/>
+      <w:bookmarkEnd w:id="0"/>
     </w:p>
     <w:p>
       <w:pPr>
@@ -809,7 +849,6 @@
           <w:noProof/>
         </w:rPr>
       </w:pPr>
-      <w:bookmarkStart w:id="0" w:name="_GoBack"/>
       <w:r>
         <w:rPr>
           <w:noProof/>
@@ -864,7 +903,6 @@
           </wp:inline>
         </w:drawing>
       </w:r>
-      <w:bookmarkEnd w:id="0"/>
     </w:p>
     <w:p>
       <w:pPr>
@@ -1300,17 +1338,17 @@
     <w:lsdException w:name="Smart Hyperlink" w:semiHidden="1" w:unhideWhenUsed="1"/>
     <w:lsdException w:name="Hashtag" w:semiHidden="1" w:unhideWhenUsed="1"/>
   </w:latentStyles>
-  <w:style w:type="paragraph" w:default="1" w:styleId="Normal">
+  <w:style w:type="paragraph" w:default="1" w:styleId="Normlny">
     <w:name w:val="Normal"/>
     <w:qFormat/>
   </w:style>
-  <w:style w:type="character" w:default="1" w:styleId="DefaultParagraphFont">
+  <w:style w:type="character" w:default="1" w:styleId="Predvolenpsmoodseku">
     <w:name w:val="Default Paragraph Font"/>
     <w:uiPriority w:val="1"/>
     <w:semiHidden/>
     <w:unhideWhenUsed/>
   </w:style>
-  <w:style w:type="table" w:default="1" w:styleId="TableNormal">
+  <w:style w:type="table" w:default="1" w:styleId="Normlnatabuka">
     <w:name w:val="Normal Table"/>
     <w:uiPriority w:val="99"/>
     <w:semiHidden/>
@@ -1325,15 +1363,15 @@
       </w:tblCellMar>
     </w:tblPr>
   </w:style>
-  <w:style w:type="numbering" w:default="1" w:styleId="NoList">
+  <w:style w:type="numbering" w:default="1" w:styleId="Bezzoznamu">
     <w:name w:val="No List"/>
     <w:uiPriority w:val="99"/>
     <w:semiHidden/>
     <w:unhideWhenUsed/>
   </w:style>
-  <w:style w:type="paragraph" w:styleId="NormalWeb">
+  <w:style w:type="paragraph" w:styleId="Normlnywebov">
     <w:name w:val="Normal (Web)"/>
-    <w:basedOn w:val="Normal"/>
+    <w:basedOn w:val="Normlny"/>
     <w:uiPriority w:val="99"/>
     <w:semiHidden/>
     <w:unhideWhenUsed/>
@@ -1347,9 +1385,9 @@
       <w:szCs w:val="24"/>
     </w:rPr>
   </w:style>
-  <w:style w:type="character" w:styleId="Emphasis">
+  <w:style w:type="character" w:styleId="Zvraznenie">
     <w:name w:val="Emphasis"/>
-    <w:basedOn w:val="DefaultParagraphFont"/>
+    <w:basedOn w:val="Predvolenpsmoodseku"/>
     <w:uiPriority w:val="20"/>
     <w:qFormat/>
     <w:rsid w:val="006B3781"/>
@@ -1358,9 +1396,9 @@
       <w:iCs/>
     </w:rPr>
   </w:style>
-  <w:style w:type="character" w:styleId="Hyperlink">
+  <w:style w:type="character" w:styleId="Hypertextovprepojenie">
     <w:name w:val="Hyperlink"/>
-    <w:basedOn w:val="DefaultParagraphFont"/>
+    <w:basedOn w:val="Predvolenpsmoodseku"/>
     <w:uiPriority w:val="99"/>
     <w:semiHidden/>
     <w:unhideWhenUsed/>

</xml_diff>